<commit_message>
Added ResizableCanvas. It's like Canvas, but resizable (but Scene Builder breaks when tries to show it). Removed unnecessary classes and an unnecessary .fxml file.
</commit_message>
<xml_diff>
--- a/specification.docx
+++ b/specification.docx
@@ -30,6 +30,7 @@
           <w:szCs w:val="28"/>
           <w:lang w:val="en-US"/>
         </w:rPr>
+        <w:t>Требования (спецификация):</w:t>
       </w:r>
     </w:p>
     <w:p>
@@ -40,8 +41,9 @@
         <w:jc w:val="both"/>
         <w:rPr>
           <w:rFonts w:ascii="Times New Roman" w:hAnsi="Times New Roman"/>
-          <w:b/>
-          <w:b/>
+          <w:b w:val="false"/>
+          <w:b w:val="false"/>
+          <w:bCs w:val="false"/>
           <w:i w:val="false"/>
           <w:i w:val="false"/>
           <w:iCs w:val="false"/>
@@ -53,53 +55,22 @@
       <w:r>
         <w:rPr>
           <w:rFonts w:ascii="Times New Roman" w:hAnsi="Times New Roman"/>
-          <w:b/>
+          <w:b w:val="false"/>
+          <w:bCs w:val="false"/>
           <w:i w:val="false"/>
           <w:iCs w:val="false"/>
           <w:sz w:val="28"/>
           <w:szCs w:val="28"/>
           <w:lang w:val="en-US"/>
         </w:rPr>
-        <w:t>Требования (спецификация):</w:t>
-      </w:r>
-    </w:p>
-    <w:p>
-      <w:pPr>
-        <w:pStyle w:val="Normal"/>
+      </w:r>
+    </w:p>
+    <w:p>
+      <w:pPr>
+        <w:pStyle w:val="Heading1"/>
         <w:bidi w:val="0"/>
         <w:spacing w:lineRule="auto" w:line="360" w:before="0" w:after="0"/>
-        <w:jc w:val="both"/>
-        <w:rPr>
-          <w:rFonts w:ascii="Times New Roman" w:hAnsi="Times New Roman"/>
-          <w:b w:val="false"/>
-          <w:b w:val="false"/>
-          <w:bCs w:val="false"/>
-          <w:i w:val="false"/>
-          <w:i w:val="false"/>
-          <w:iCs w:val="false"/>
-          <w:sz w:val="28"/>
-          <w:szCs w:val="28"/>
-          <w:lang w:val="en-US"/>
-        </w:rPr>
-      </w:pPr>
-      <w:r>
-        <w:rPr>
-          <w:rFonts w:ascii="Times New Roman" w:hAnsi="Times New Roman"/>
-          <w:b w:val="false"/>
-          <w:bCs w:val="false"/>
-          <w:i w:val="false"/>
-          <w:iCs w:val="false"/>
-          <w:sz w:val="28"/>
-          <w:szCs w:val="28"/>
-          <w:lang w:val="en-US"/>
-        </w:rPr>
-      </w:r>
-    </w:p>
-    <w:p>
-      <w:pPr>
-        <w:pStyle w:val="Heading1"/>
-        <w:bidi w:val="0"/>
-        <w:spacing w:lineRule="auto" w:line="360" w:before="0" w:after="0"/>
+        <w:ind w:left="0" w:hanging="0"/>
         <w:jc w:val="both"/>
         <w:rPr>
           <w:rFonts w:ascii="Times New Roman" w:hAnsi="Times New Roman"/>
@@ -138,7 +109,7 @@
         <w:widowControl/>
         <w:numPr>
           <w:ilvl w:val="0"/>
-          <w:numId w:val="2"/>
+          <w:numId w:val="1"/>
         </w:numPr>
         <w:tabs>
           <w:tab w:val="clear" w:pos="1134"/>
@@ -169,7 +140,7 @@
         <w:widowControl/>
         <w:numPr>
           <w:ilvl w:val="0"/>
-          <w:numId w:val="2"/>
+          <w:numId w:val="1"/>
         </w:numPr>
         <w:tabs>
           <w:tab w:val="clear" w:pos="1134"/>
@@ -182,6 +153,8 @@
         <w:rPr>
           <w:rFonts w:ascii="Times New Roman" w:hAnsi="Times New Roman"/>
           <w:b w:val="false"/>
+          <w:b w:val="false"/>
+          <w:i w:val="false"/>
           <w:i w:val="false"/>
           <w:caps w:val="false"/>
           <w:smallCaps w:val="false"/>
@@ -241,7 +214,7 @@
         <w:widowControl/>
         <w:numPr>
           <w:ilvl w:val="0"/>
-          <w:numId w:val="2"/>
+          <w:numId w:val="1"/>
         </w:numPr>
         <w:tabs>
           <w:tab w:val="clear" w:pos="1134"/>
@@ -289,26 +262,7 @@
           <w:effect w:val="none"/>
           <w:lang w:val="ru-RU"/>
         </w:rPr>
-        <w:t>Ф</w:t>
-      </w:r>
-      <w:r>
-        <w:rPr>
-          <w:rFonts w:ascii="Times New Roman" w:hAnsi="Times New Roman"/>
-          <w:b w:val="false"/>
-          <w:i w:val="false"/>
-          <w:caps w:val="false"/>
-          <w:smallCaps w:val="false"/>
-          <w:strike w:val="false"/>
-          <w:dstrike w:val="false"/>
-          <w:color w:val="000000"/>
-          <w:spacing w:val="0"/>
-          <w:sz w:val="28"/>
-          <w:szCs w:val="28"/>
-          <w:u w:val="none"/>
-          <w:effect w:val="none"/>
-          <w:lang w:val="ru-RU"/>
-        </w:rPr>
-        <w:t>ормат выходных данных.</w:t>
+        <w:t>Формат выходных данных.</w:t>
       </w:r>
     </w:p>
     <w:p>
@@ -317,7 +271,7 @@
         <w:widowControl/>
         <w:numPr>
           <w:ilvl w:val="0"/>
-          <w:numId w:val="2"/>
+          <w:numId w:val="1"/>
         </w:numPr>
         <w:tabs>
           <w:tab w:val="clear" w:pos="1134"/>
@@ -376,6 +330,8 @@
         <w:rPr>
           <w:rFonts w:ascii="Times New Roman" w:hAnsi="Times New Roman"/>
           <w:b w:val="false"/>
+          <w:b w:val="false"/>
+          <w:i w:val="false"/>
           <w:i w:val="false"/>
           <w:caps w:val="false"/>
           <w:smallCaps w:val="false"/>
@@ -417,6 +373,8 @@
         <w:rPr>
           <w:rFonts w:ascii="Times New Roman" w:hAnsi="Times New Roman"/>
           <w:b w:val="false"/>
+          <w:b w:val="false"/>
+          <w:i w:val="false"/>
           <w:i w:val="false"/>
           <w:caps w:val="false"/>
           <w:smallCaps w:val="false"/>
@@ -459,6 +417,8 @@
         <w:rPr>
           <w:rFonts w:ascii="Times New Roman" w:hAnsi="Times New Roman"/>
           <w:b w:val="false"/>
+          <w:b w:val="false"/>
+          <w:i w:val="false"/>
           <w:i w:val="false"/>
           <w:caps w:val="false"/>
           <w:smallCaps w:val="false"/>
@@ -517,37 +477,21 @@
           <w:effect w:val="none"/>
         </w:rPr>
         <w:tab/>
-        <w:t xml:space="preserve">а) С помощью матрицы смежности, записанной в файл: </w:t>
-      </w:r>
-      <w:r>
-        <w:rPr>
-          <w:rFonts w:ascii="Times New Roman" w:hAnsi="Times New Roman"/>
-          <w:b w:val="false"/>
-          <w:i w:val="false"/>
-          <w:caps w:val="false"/>
-          <w:smallCaps w:val="false"/>
-          <w:strike w:val="false"/>
-          <w:dstrike w:val="false"/>
-          <w:color w:val="000000"/>
-          <w:spacing w:val="0"/>
-          <w:sz w:val="28"/>
-          <w:szCs w:val="28"/>
-          <w:u w:val="none"/>
-          <w:effect w:val="none"/>
-        </w:rPr>
-        <w:t>в интерфейсе программы пользователю будет предложена опция загрузки этого файла, программа извлечет из него данные, проверит их корректность, и построит соответствующий матрице граф;</w:t>
-      </w:r>
-    </w:p>
-    <w:p>
-      <w:pPr>
-        <w:pStyle w:val="TextBody"/>
-        <w:widowControl/>
-        <w:bidi w:val="0"/>
-        <w:spacing w:lineRule="auto" w:line="360"/>
-        <w:jc w:val="both"/>
-        <w:rPr>
-          <w:rFonts w:ascii="Times New Roman" w:hAnsi="Times New Roman"/>
-          <w:b w:val="false"/>
+        <w:t>а) С помощью матрицы смежности, записанной в файл: в интерфейсе программы пользователю будет предложена опция загрузки этого файла, программа извлечет из него данные, проверит их корректность, и построит соответствующий матрице граф;</w:t>
+      </w:r>
+    </w:p>
+    <w:p>
+      <w:pPr>
+        <w:pStyle w:val="TextBody"/>
+        <w:widowControl/>
+        <w:bidi w:val="0"/>
+        <w:spacing w:lineRule="auto" w:line="360"/>
+        <w:jc w:val="both"/>
+        <w:rPr>
+          <w:rFonts w:ascii="Times New Roman" w:hAnsi="Times New Roman"/>
+          <w:b w:val="false"/>
+          <w:b w:val="false"/>
+          <w:i w:val="false"/>
           <w:i w:val="false"/>
           <w:caps w:val="false"/>
           <w:smallCaps w:val="false"/>
@@ -656,79 +600,64 @@
           <w:effect w:val="none"/>
           <w:lang w:val="ru-RU"/>
         </w:rPr>
-        <w:t>Р</w:t>
-      </w:r>
-      <w:r>
-        <w:rPr>
-          <w:rFonts w:ascii="Times New Roman" w:hAnsi="Times New Roman"/>
-          <w:b w:val="false"/>
-          <w:i w:val="false"/>
-          <w:caps w:val="false"/>
-          <w:smallCaps w:val="false"/>
-          <w:strike w:val="false"/>
-          <w:dstrike w:val="false"/>
-          <w:color w:val="000000"/>
-          <w:spacing w:val="0"/>
-          <w:sz w:val="28"/>
-          <w:szCs w:val="28"/>
-          <w:u w:val="none"/>
-          <w:effect w:val="none"/>
-          <w:lang w:val="ru-RU"/>
-        </w:rPr>
-        <w:t>исунок 1 — Эскиз графического интерфейса</w:t>
-      </w:r>
-    </w:p>
-    <w:p>
-      <w:pPr>
-        <w:pStyle w:val="TextBody"/>
-        <w:widowControl/>
-        <w:bidi w:val="0"/>
-        <w:spacing w:lineRule="auto" w:line="360"/>
-        <w:jc w:val="both"/>
-        <w:rPr>
-          <w:rFonts w:ascii="Times New Roman" w:hAnsi="Times New Roman"/>
-          <w:b w:val="false"/>
-          <w:i w:val="false"/>
-          <w:caps w:val="false"/>
-          <w:smallCaps w:val="false"/>
-          <w:strike w:val="false"/>
-          <w:dstrike w:val="false"/>
-          <w:color w:val="000000"/>
-          <w:spacing w:val="0"/>
-          <w:sz w:val="28"/>
-          <w:szCs w:val="28"/>
-          <w:u w:val="none"/>
-          <w:effect w:val="none"/>
-        </w:rPr>
-      </w:pPr>
-      <w:r>
-        <w:rPr>
-          <w:rFonts w:ascii="Times New Roman" w:hAnsi="Times New Roman"/>
-          <w:b w:val="false"/>
-          <w:i w:val="false"/>
-          <w:caps w:val="false"/>
-          <w:smallCaps w:val="false"/>
-          <w:strike w:val="false"/>
-          <w:dstrike w:val="false"/>
-          <w:color w:val="000000"/>
-          <w:spacing w:val="0"/>
-          <w:sz w:val="28"/>
-          <w:szCs w:val="28"/>
-          <w:u w:val="none"/>
-          <w:effect w:val="none"/>
-        </w:rPr>
-      </w:r>
-    </w:p>
-    <w:p>
-      <w:pPr>
-        <w:pStyle w:val="TextBody"/>
-        <w:widowControl/>
-        <w:bidi w:val="0"/>
-        <w:spacing w:lineRule="auto" w:line="360"/>
-        <w:jc w:val="both"/>
-        <w:rPr>
-          <w:rFonts w:ascii="Times New Roman" w:hAnsi="Times New Roman"/>
-          <w:b w:val="false"/>
+        <w:t>Рисунок 1 — Эскиз графического интерфейса</w:t>
+      </w:r>
+    </w:p>
+    <w:p>
+      <w:pPr>
+        <w:pStyle w:val="TextBody"/>
+        <w:widowControl/>
+        <w:bidi w:val="0"/>
+        <w:spacing w:lineRule="auto" w:line="360"/>
+        <w:jc w:val="both"/>
+        <w:rPr>
+          <w:rFonts w:ascii="Times New Roman" w:hAnsi="Times New Roman"/>
+          <w:b w:val="false"/>
+          <w:b w:val="false"/>
+          <w:i w:val="false"/>
+          <w:i w:val="false"/>
+          <w:caps w:val="false"/>
+          <w:smallCaps w:val="false"/>
+          <w:strike w:val="false"/>
+          <w:dstrike w:val="false"/>
+          <w:color w:val="000000"/>
+          <w:spacing w:val="0"/>
+          <w:sz w:val="28"/>
+          <w:szCs w:val="28"/>
+          <w:u w:val="none"/>
+          <w:effect w:val="none"/>
+        </w:rPr>
+      </w:pPr>
+      <w:r>
+        <w:rPr>
+          <w:rFonts w:ascii="Times New Roman" w:hAnsi="Times New Roman"/>
+          <w:b w:val="false"/>
+          <w:i w:val="false"/>
+          <w:caps w:val="false"/>
+          <w:smallCaps w:val="false"/>
+          <w:strike w:val="false"/>
+          <w:dstrike w:val="false"/>
+          <w:color w:val="000000"/>
+          <w:spacing w:val="0"/>
+          <w:sz w:val="28"/>
+          <w:szCs w:val="28"/>
+          <w:u w:val="none"/>
+          <w:effect w:val="none"/>
+        </w:rPr>
+      </w:r>
+    </w:p>
+    <w:p>
+      <w:pPr>
+        <w:pStyle w:val="TextBody"/>
+        <w:widowControl/>
+        <w:bidi w:val="0"/>
+        <w:spacing w:lineRule="auto" w:line="360"/>
+        <w:jc w:val="both"/>
+        <w:rPr>
+          <w:rFonts w:ascii="Times New Roman" w:hAnsi="Times New Roman"/>
+          <w:b w:val="false"/>
+          <w:b w:val="false"/>
+          <w:i w:val="false"/>
           <w:i w:val="false"/>
           <w:caps w:val="false"/>
           <w:smallCaps w:val="false"/>
@@ -785,25 +714,7 @@
           <w:u w:val="none"/>
           <w:effect w:val="none"/>
         </w:rPr>
-        <w:t xml:space="preserve">*Создание графа происходит в режиме </w:t>
-      </w:r>
-      <w:r>
-        <w:rPr>
-          <w:rFonts w:ascii="Times New Roman" w:hAnsi="Times New Roman"/>
-          <w:b w:val="false"/>
-          <w:i w:val="false"/>
-          <w:caps w:val="false"/>
-          <w:smallCaps w:val="false"/>
-          <w:strike w:val="false"/>
-          <w:dstrike w:val="false"/>
-          <w:color w:val="000000"/>
-          <w:spacing w:val="0"/>
-          <w:sz w:val="28"/>
-          <w:szCs w:val="28"/>
-          <w:u w:val="none"/>
-          <w:effect w:val="none"/>
-        </w:rPr>
-        <w:t>«</w:t>
+        <w:t>*Создание графа происходит в режиме «</w:t>
       </w:r>
       <w:r>
         <w:rPr>
@@ -917,8 +828,18 @@
           <w:effect w:val="none"/>
           <w:lang w:val="ru-RU"/>
         </w:rPr>
-        <w:t>Р</w:t>
-      </w:r>
+        <w:t>Рисунок 2 — Эскиз добавление и соединение вершин</w:t>
+      </w:r>
+    </w:p>
+    <w:p>
+      <w:pPr>
+        <w:pStyle w:val="TextBody"/>
+        <w:widowControl/>
+        <w:bidi w:val="0"/>
+        <w:spacing w:lineRule="auto" w:line="360"/>
+        <w:jc w:val="both"/>
+        <w:rPr/>
+      </w:pPr>
       <w:r>
         <w:rPr>
           <w:rFonts w:ascii="Times New Roman" w:hAnsi="Times New Roman"/>
@@ -936,7 +857,112 @@
           <w:effect w:val="none"/>
           <w:lang w:val="ru-RU"/>
         </w:rPr>
-        <w:t>исунок 2 — Эскиз добавление и соединение вершин</w:t>
+        <w:t>*Для того чтобы соединить две вершины, нужно в «</w:t>
+      </w:r>
+      <w:r>
+        <w:rPr>
+          <w:rFonts w:ascii="Times New Roman" w:hAnsi="Times New Roman"/>
+          <w:b w:val="false"/>
+          <w:i w:val="false"/>
+          <w:caps w:val="false"/>
+          <w:smallCaps w:val="false"/>
+          <w:strike w:val="false"/>
+          <w:dstrike w:val="false"/>
+          <w:color w:val="000000"/>
+          <w:spacing w:val="0"/>
+          <w:sz w:val="28"/>
+          <w:szCs w:val="28"/>
+          <w:u w:val="none"/>
+          <w:effect w:val="none"/>
+          <w:lang w:val="en-US"/>
+        </w:rPr>
+        <w:t>Draw graph mode»</w:t>
+      </w:r>
+      <w:r>
+        <w:rPr>
+          <w:rFonts w:ascii="Times New Roman" w:hAnsi="Times New Roman"/>
+          <w:b w:val="false"/>
+          <w:i w:val="false"/>
+          <w:caps w:val="false"/>
+          <w:smallCaps w:val="false"/>
+          <w:strike w:val="false"/>
+          <w:dstrike w:val="false"/>
+          <w:color w:val="000000"/>
+          <w:spacing w:val="0"/>
+          <w:sz w:val="28"/>
+          <w:szCs w:val="28"/>
+          <w:u w:val="none"/>
+          <w:effect w:val="none"/>
+          <w:lang w:val="ru-RU"/>
+        </w:rPr>
+        <w:t xml:space="preserve"> выбрать их по очереди с помощью левой клавиши мыши, после чего откроется диалоговое окно, в котором будет предложено указать вес нового ребра и подтвердить его добавление (как и вершины, ребра так же удаляются нажатием на них правой клавишей мыши).</w:t>
+      </w:r>
+    </w:p>
+    <w:p>
+      <w:pPr>
+        <w:pStyle w:val="TextBody"/>
+        <w:widowControl/>
+        <w:bidi w:val="0"/>
+        <w:spacing w:lineRule="auto" w:line="360"/>
+        <w:jc w:val="both"/>
+        <w:rPr>
+          <w:rFonts w:ascii="Times New Roman" w:hAnsi="Times New Roman"/>
+          <w:b w:val="false"/>
+          <w:b w:val="false"/>
+          <w:i w:val="false"/>
+          <w:i w:val="false"/>
+          <w:caps w:val="false"/>
+          <w:smallCaps w:val="false"/>
+          <w:strike w:val="false"/>
+          <w:dstrike w:val="false"/>
+          <w:color w:val="000000"/>
+          <w:spacing w:val="0"/>
+          <w:sz w:val="28"/>
+          <w:szCs w:val="28"/>
+          <w:u w:val="none"/>
+          <w:effect w:val="none"/>
+          <w:lang w:val="ru-RU"/>
+        </w:rPr>
+      </w:pPr>
+      <w:r>
+        <w:rPr>
+          <w:rFonts w:ascii="Times New Roman" w:hAnsi="Times New Roman"/>
+          <w:b w:val="false"/>
+          <w:i w:val="false"/>
+          <w:caps w:val="false"/>
+          <w:smallCaps w:val="false"/>
+          <w:strike w:val="false"/>
+          <w:dstrike w:val="false"/>
+          <w:color w:val="000000"/>
+          <w:spacing w:val="0"/>
+          <w:sz w:val="28"/>
+          <w:szCs w:val="28"/>
+          <w:u w:val="none"/>
+          <w:effect w:val="none"/>
+          <w:lang w:val="ru-RU"/>
+        </w:rPr>
+      </w:r>
+    </w:p>
+    <w:p>
+      <w:pPr>
+        <w:pStyle w:val="TextBody"/>
+        <w:widowControl/>
+        <w:bidi w:val="0"/>
+        <w:spacing w:lineRule="auto" w:line="360"/>
+        <w:jc w:val="both"/>
+        <w:rPr>
+          <w:rFonts w:ascii="Times New Roman" w:hAnsi="Times New Roman"/>
+          <w:sz w:val="28"/>
+          <w:szCs w:val="28"/>
+        </w:rPr>
+      </w:pPr>
+      <w:r>
+        <w:rPr>
+          <w:rFonts w:ascii="Times New Roman" w:hAnsi="Times New Roman"/>
+          <w:sz w:val="28"/>
+          <w:szCs w:val="28"/>
+        </w:rPr>
+        <w:t>3. Формат выходных данных:</w:t>
       </w:r>
     </w:p>
     <w:p>
@@ -950,176 +976,6 @@
       </w:pPr>
       <w:r>
         <w:rPr>
-          <w:rFonts w:ascii="Times New Roman" w:hAnsi="Times New Roman"/>
-          <w:b w:val="false"/>
-          <w:i w:val="false"/>
-          <w:caps w:val="false"/>
-          <w:smallCaps w:val="false"/>
-          <w:strike w:val="false"/>
-          <w:dstrike w:val="false"/>
-          <w:color w:val="000000"/>
-          <w:spacing w:val="0"/>
-          <w:sz w:val="28"/>
-          <w:szCs w:val="28"/>
-          <w:u w:val="none"/>
-          <w:effect w:val="none"/>
-          <w:lang w:val="ru-RU"/>
-        </w:rPr>
-        <w:t xml:space="preserve">*Для того чтобы соединить две вершины, нужно в </w:t>
-      </w:r>
-      <w:r>
-        <w:rPr>
-          <w:rFonts w:ascii="Times New Roman" w:hAnsi="Times New Roman"/>
-          <w:b w:val="false"/>
-          <w:i w:val="false"/>
-          <w:caps w:val="false"/>
-          <w:smallCaps w:val="false"/>
-          <w:strike w:val="false"/>
-          <w:dstrike w:val="false"/>
-          <w:color w:val="000000"/>
-          <w:spacing w:val="0"/>
-          <w:sz w:val="28"/>
-          <w:szCs w:val="28"/>
-          <w:u w:val="none"/>
-          <w:effect w:val="none"/>
-          <w:lang w:val="ru-RU"/>
-        </w:rPr>
-        <w:t>«</w:t>
-      </w:r>
-      <w:r>
-        <w:rPr>
-          <w:rFonts w:ascii="Times New Roman" w:hAnsi="Times New Roman"/>
-          <w:b w:val="false"/>
-          <w:i w:val="false"/>
-          <w:caps w:val="false"/>
-          <w:smallCaps w:val="false"/>
-          <w:strike w:val="false"/>
-          <w:dstrike w:val="false"/>
-          <w:color w:val="000000"/>
-          <w:spacing w:val="0"/>
-          <w:sz w:val="28"/>
-          <w:szCs w:val="28"/>
-          <w:u w:val="none"/>
-          <w:effect w:val="none"/>
-          <w:lang w:val="en-US"/>
-        </w:rPr>
-        <w:t>Draw graph mode»</w:t>
-      </w:r>
-      <w:r>
-        <w:rPr>
-          <w:rFonts w:ascii="Times New Roman" w:hAnsi="Times New Roman"/>
-          <w:b w:val="false"/>
-          <w:i w:val="false"/>
-          <w:caps w:val="false"/>
-          <w:smallCaps w:val="false"/>
-          <w:strike w:val="false"/>
-          <w:dstrike w:val="false"/>
-          <w:color w:val="000000"/>
-          <w:spacing w:val="0"/>
-          <w:sz w:val="28"/>
-          <w:szCs w:val="28"/>
-          <w:u w:val="none"/>
-          <w:effect w:val="none"/>
-          <w:lang w:val="ru-RU"/>
-        </w:rPr>
-        <w:t xml:space="preserve"> выбрать их по очереди с помощью левой клавиши мыши, после чего откроется диалоговое окно, в котором будет предложено указать вес нового ребра </w:t>
-      </w:r>
-      <w:r>
-        <w:rPr>
-          <w:rFonts w:ascii="Times New Roman" w:hAnsi="Times New Roman"/>
-          <w:b w:val="false"/>
-          <w:i w:val="false"/>
-          <w:caps w:val="false"/>
-          <w:smallCaps w:val="false"/>
-          <w:strike w:val="false"/>
-          <w:dstrike w:val="false"/>
-          <w:color w:val="000000"/>
-          <w:spacing w:val="0"/>
-          <w:sz w:val="28"/>
-          <w:szCs w:val="28"/>
-          <w:u w:val="none"/>
-          <w:effect w:val="none"/>
-          <w:lang w:val="ru-RU"/>
-        </w:rPr>
-        <w:t>и подтвердить его добавление (как и вершины, ребра так же удаляются нажатием на них правой клавишей мыши).</w:t>
-      </w:r>
-    </w:p>
-    <w:p>
-      <w:pPr>
-        <w:pStyle w:val="TextBody"/>
-        <w:widowControl/>
-        <w:bidi w:val="0"/>
-        <w:spacing w:lineRule="auto" w:line="360"/>
-        <w:jc w:val="both"/>
-        <w:rPr>
-          <w:rFonts w:ascii="Times New Roman" w:hAnsi="Times New Roman"/>
-          <w:b w:val="false"/>
-          <w:i w:val="false"/>
-          <w:caps w:val="false"/>
-          <w:smallCaps w:val="false"/>
-          <w:strike w:val="false"/>
-          <w:dstrike w:val="false"/>
-          <w:color w:val="000000"/>
-          <w:spacing w:val="0"/>
-          <w:sz w:val="28"/>
-          <w:szCs w:val="28"/>
-          <w:u w:val="none"/>
-          <w:effect w:val="none"/>
-          <w:lang w:val="ru-RU"/>
-        </w:rPr>
-      </w:pPr>
-      <w:r>
-        <w:rPr>
-          <w:rFonts w:ascii="Times New Roman" w:hAnsi="Times New Roman"/>
-          <w:b w:val="false"/>
-          <w:i w:val="false"/>
-          <w:caps w:val="false"/>
-          <w:smallCaps w:val="false"/>
-          <w:strike w:val="false"/>
-          <w:dstrike w:val="false"/>
-          <w:color w:val="000000"/>
-          <w:spacing w:val="0"/>
-          <w:sz w:val="28"/>
-          <w:szCs w:val="28"/>
-          <w:u w:val="none"/>
-          <w:effect w:val="none"/>
-          <w:lang w:val="ru-RU"/>
-        </w:rPr>
-      </w:r>
-    </w:p>
-    <w:p>
-      <w:pPr>
-        <w:pStyle w:val="TextBody"/>
-        <w:widowControl/>
-        <w:bidi w:val="0"/>
-        <w:spacing w:lineRule="auto" w:line="360"/>
-        <w:jc w:val="both"/>
-        <w:rPr>
-          <w:rFonts w:ascii="Times New Roman" w:hAnsi="Times New Roman"/>
-          <w:sz w:val="28"/>
-          <w:szCs w:val="28"/>
-        </w:rPr>
-      </w:pPr>
-      <w:r>
-        <w:rPr>
-          <w:rFonts w:ascii="Times New Roman" w:hAnsi="Times New Roman"/>
-          <w:sz w:val="28"/>
-          <w:szCs w:val="28"/>
-        </w:rPr>
-        <w:t>3. Формат выходных данных:</w:t>
-      </w:r>
-    </w:p>
-    <w:p>
-      <w:pPr>
-        <w:pStyle w:val="TextBody"/>
-        <w:widowControl/>
-        <w:bidi w:val="0"/>
-        <w:spacing w:lineRule="auto" w:line="360"/>
-        <w:jc w:val="both"/>
-        <w:rPr/>
-      </w:pPr>
-      <w:r>
-        <w:rPr>
           <w:rStyle w:val="Style13"/>
           <w:rFonts w:ascii="Times New Roman" w:hAnsi="Times New Roman"/>
           <w:sz w:val="28"/>
@@ -1163,25 +1019,7 @@
           <w:sz w:val="28"/>
           <w:szCs w:val="28"/>
         </w:rPr>
-        <w:t xml:space="preserve">. </w:t>
-      </w:r>
-      <w:r>
-        <w:rPr>
-          <w:rStyle w:val="Style13"/>
-          <w:rFonts w:ascii="Times New Roman" w:hAnsi="Times New Roman"/>
-          <w:sz w:val="28"/>
-          <w:szCs w:val="28"/>
-        </w:rPr>
-        <w:t>Также, д</w:t>
-      </w:r>
-      <w:r>
-        <w:rPr>
-          <w:rStyle w:val="Style13"/>
-          <w:rFonts w:ascii="Times New Roman" w:hAnsi="Times New Roman"/>
-          <w:sz w:val="28"/>
-          <w:szCs w:val="28"/>
-        </w:rPr>
-        <w:t>ля перемещения между шагами, будет создана кнопка «</w:t>
+        <w:t>. Также, для перемещения между шагами, будет создана кнопка «</w:t>
       </w:r>
       <w:r>
         <w:rPr>
@@ -1237,7 +1075,11 @@
         </w:rPr>
       </w:pPr>
       <w:r>
-        <w:rPr/>
+        <w:rPr>
+          <w:rFonts w:ascii="Times New Roman" w:hAnsi="Times New Roman"/>
+          <w:sz w:val="28"/>
+          <w:szCs w:val="28"/>
+        </w:rPr>
         <w:drawing>
           <wp:anchor behindDoc="0" distT="0" distB="0" distL="0" distR="0" simplePos="0" locked="0" layoutInCell="0" allowOverlap="1" relativeHeight="4">
             <wp:simplePos x="0" y="0"/>
@@ -1431,25 +1273,7 @@
           <w:sz w:val="28"/>
           <w:szCs w:val="28"/>
         </w:rPr>
-        <w:t xml:space="preserve"> можно будет передвигать вершины графа (зажав левую к</w:t>
-      </w:r>
-      <w:r>
-        <w:rPr>
-          <w:rStyle w:val="Style13"/>
-          <w:rFonts w:cs="Times New Roman" w:ascii="Times New Roman" w:hAnsi="Times New Roman"/>
-          <w:sz w:val="28"/>
-          <w:szCs w:val="28"/>
-        </w:rPr>
-        <w:t>лавишу</w:t>
-      </w:r>
-      <w:r>
-        <w:rPr>
-          <w:rStyle w:val="Style13"/>
-          <w:rFonts w:cs="Times New Roman" w:ascii="Times New Roman" w:hAnsi="Times New Roman"/>
-          <w:sz w:val="28"/>
-          <w:szCs w:val="28"/>
-        </w:rPr>
-        <w:t xml:space="preserve"> мыши), а также перемещаться по плоскости рисования.</w:t>
+        <w:t xml:space="preserve"> можно будет передвигать вершины графа (зажав левую клавишу мыши), а также перемещаться по плоскости рисования.</w:t>
       </w:r>
     </w:p>
     <w:p>
@@ -1467,7 +1291,11 @@
         </w:rPr>
       </w:pPr>
       <w:r>
-        <w:rPr/>
+        <w:rPr>
+          <w:rFonts w:cs="Times New Roman" w:ascii="Times New Roman" w:hAnsi="Times New Roman"/>
+          <w:sz w:val="28"/>
+          <w:szCs w:val="28"/>
+        </w:rPr>
       </w:r>
     </w:p>
     <w:p>
@@ -1485,7 +1313,11 @@
         </w:rPr>
       </w:pPr>
       <w:r>
-        <w:rPr/>
+        <w:rPr>
+          <w:rFonts w:cs="Times New Roman" w:ascii="Times New Roman" w:hAnsi="Times New Roman"/>
+          <w:sz w:val="28"/>
+          <w:szCs w:val="28"/>
+        </w:rPr>
       </w:r>
     </w:p>
     <w:p>
@@ -1503,7 +1335,11 @@
         </w:rPr>
       </w:pPr>
       <w:r>
-        <w:rPr/>
+        <w:rPr>
+          <w:rFonts w:cs="Times New Roman" w:ascii="Times New Roman" w:hAnsi="Times New Roman"/>
+          <w:sz w:val="28"/>
+          <w:szCs w:val="28"/>
+        </w:rPr>
       </w:r>
     </w:p>
     <w:p>
@@ -1521,7 +1357,11 @@
         </w:rPr>
       </w:pPr>
       <w:r>
-        <w:rPr/>
+        <w:rPr>
+          <w:rFonts w:cs="Times New Roman" w:ascii="Times New Roman" w:hAnsi="Times New Roman"/>
+          <w:sz w:val="28"/>
+          <w:szCs w:val="28"/>
+        </w:rPr>
       </w:r>
     </w:p>
     <w:p>
@@ -1539,7 +1379,11 @@
         </w:rPr>
       </w:pPr>
       <w:r>
-        <w:rPr/>
+        <w:rPr>
+          <w:rFonts w:cs="Times New Roman" w:ascii="Times New Roman" w:hAnsi="Times New Roman"/>
+          <w:sz w:val="28"/>
+          <w:szCs w:val="28"/>
+        </w:rPr>
       </w:r>
     </w:p>
     <w:p>
@@ -1557,7 +1401,11 @@
         </w:rPr>
       </w:pPr>
       <w:r>
-        <w:rPr/>
+        <w:rPr>
+          <w:rFonts w:cs="Times New Roman" w:ascii="Times New Roman" w:hAnsi="Times New Roman"/>
+          <w:sz w:val="28"/>
+          <w:szCs w:val="28"/>
+        </w:rPr>
       </w:r>
     </w:p>
     <w:p>
@@ -1575,7 +1423,11 @@
         </w:rPr>
       </w:pPr>
       <w:r>
-        <w:rPr/>
+        <w:rPr>
+          <w:rFonts w:cs="Times New Roman" w:ascii="Times New Roman" w:hAnsi="Times New Roman"/>
+          <w:sz w:val="28"/>
+          <w:szCs w:val="28"/>
+        </w:rPr>
       </w:r>
     </w:p>
     <w:p>
@@ -1593,7 +1445,11 @@
         </w:rPr>
       </w:pPr>
       <w:r>
-        <w:rPr/>
+        <w:rPr>
+          <w:rFonts w:cs="Times New Roman" w:ascii="Times New Roman" w:hAnsi="Times New Roman"/>
+          <w:sz w:val="28"/>
+          <w:szCs w:val="28"/>
+        </w:rPr>
       </w:r>
     </w:p>
     <w:p>
@@ -1611,7 +1467,11 @@
         </w:rPr>
       </w:pPr>
       <w:r>
-        <w:rPr/>
+        <w:rPr>
+          <w:rFonts w:cs="Times New Roman" w:ascii="Times New Roman" w:hAnsi="Times New Roman"/>
+          <w:sz w:val="28"/>
+          <w:szCs w:val="28"/>
+        </w:rPr>
       </w:r>
     </w:p>
     <w:p>
@@ -1629,7 +1489,11 @@
         </w:rPr>
       </w:pPr>
       <w:r>
-        <w:rPr/>
+        <w:rPr>
+          <w:rFonts w:cs="Times New Roman" w:ascii="Times New Roman" w:hAnsi="Times New Roman"/>
+          <w:sz w:val="28"/>
+          <w:szCs w:val="28"/>
+        </w:rPr>
       </w:r>
     </w:p>
     <w:p>
@@ -1647,7 +1511,11 @@
         </w:rPr>
       </w:pPr>
       <w:r>
-        <w:rPr/>
+        <w:rPr>
+          <w:rFonts w:cs="Times New Roman" w:ascii="Times New Roman" w:hAnsi="Times New Roman"/>
+          <w:sz w:val="28"/>
+          <w:szCs w:val="28"/>
+        </w:rPr>
       </w:r>
     </w:p>
     <w:p>
@@ -1746,43 +1614,69 @@
       </w:pPr>
       <w:r>
         <w:rPr>
-          <w:rFonts w:ascii="Times New Roman" w:hAnsi="Times New Roman"/>
+          <w:rFonts w:cs="Times New Roman"/>
+          <w:lang w:val="ru-RU"/>
+        </w:rPr>
+      </w:r>
+    </w:p>
+    <w:p>
+      <w:pPr>
+        <w:pStyle w:val="TextBody"/>
+        <w:widowControl/>
+        <w:bidi w:val="0"/>
+        <w:spacing w:lineRule="auto" w:line="360"/>
+        <w:jc w:val="both"/>
+        <w:rPr>
+          <w:rFonts w:ascii="Times New Roman" w:hAnsi="Times New Roman"/>
+          <w:b w:val="false"/>
           <w:b w:val="false"/>
           <w:bCs w:val="false"/>
           <w:sz w:val="28"/>
           <w:szCs w:val="28"/>
           <w:lang w:val="en-US"/>
         </w:rPr>
-      </w:r>
-    </w:p>
-    <w:p>
-      <w:pPr>
-        <w:pStyle w:val="TextBody"/>
-        <w:widowControl/>
-        <w:bidi w:val="0"/>
-        <w:spacing w:lineRule="auto" w:line="360"/>
-        <w:jc w:val="both"/>
-        <w:rPr>
-          <w:rFonts w:ascii="Times New Roman" w:hAnsi="Times New Roman"/>
-          <w:b w:val="false"/>
+      </w:pPr>
+      <w:r>
+        <w:rPr>
+          <w:rStyle w:val="Style13"/>
+          <w:rFonts w:cs="Times New Roman" w:ascii="Times New Roman" w:hAnsi="Times New Roman"/>
           <w:b w:val="false"/>
           <w:bCs w:val="false"/>
           <w:sz w:val="28"/>
           <w:szCs w:val="28"/>
-          <w:lang w:val="en-US"/>
-        </w:rPr>
-      </w:pPr>
-      <w:r>
-        <w:rPr>
-          <w:rStyle w:val="Style13"/>
-          <w:rFonts w:cs="Times New Roman" w:ascii="Times New Roman" w:hAnsi="Times New Roman"/>
+          <w:lang w:val="ru-RU"/>
+        </w:rPr>
+        <w:t>1. К версии «Прототип» (к 4-ому июля) планируется реализовать логику алгоритма и минимальную визуализацию: холст, кнопки: «загрузка из файла», «применить алгоритм», первая загружает граф из файла и отображает его на холсте, вторая отображает на холсте минимальное остовное дерево графа.</w:t>
+      </w:r>
+    </w:p>
+    <w:p>
+      <w:pPr>
+        <w:pStyle w:val="TextBody"/>
+        <w:widowControl/>
+        <w:bidi w:val="0"/>
+        <w:spacing w:lineRule="auto" w:line="360"/>
+        <w:jc w:val="both"/>
+        <w:rPr>
+          <w:rFonts w:ascii="Times New Roman" w:hAnsi="Times New Roman"/>
+          <w:b w:val="false"/>
           <w:b w:val="false"/>
           <w:bCs w:val="false"/>
           <w:sz w:val="28"/>
           <w:szCs w:val="28"/>
+          <w:lang w:val="en-US"/>
+        </w:rPr>
+      </w:pPr>
+      <w:r>
+        <w:rPr>
+          <w:rStyle w:val="Style13"/>
+          <w:rFonts w:cs="Times New Roman" w:ascii="Times New Roman" w:hAnsi="Times New Roman"/>
+          <w:b w:val="false"/>
+          <w:bCs w:val="false"/>
+          <w:sz w:val="28"/>
+          <w:szCs w:val="28"/>
           <w:lang w:val="ru-RU"/>
         </w:rPr>
-        <w:t>1. К версии «Прототип» (к 4-ому июля) планируется реализовать логику алгоритма и минимальную визуализацию: холст, кнопки: «загрузка из файла», «</w:t>
+        <w:t xml:space="preserve">2. Реализация программы состоит из логики алгоритма и </w:t>
       </w:r>
       <w:r>
         <w:rPr>
@@ -1792,52 +1686,82 @@
           <w:bCs w:val="false"/>
           <w:sz w:val="28"/>
           <w:szCs w:val="28"/>
+          <w:lang w:val="en-US"/>
+        </w:rPr>
+        <w:t xml:space="preserve">GUI, </w:t>
+      </w:r>
+      <w:r>
+        <w:rPr>
+          <w:rStyle w:val="Style13"/>
+          <w:rFonts w:cs="Times New Roman" w:ascii="Times New Roman" w:hAnsi="Times New Roman"/>
+          <w:b w:val="false"/>
+          <w:bCs w:val="false"/>
+          <w:sz w:val="28"/>
+          <w:szCs w:val="28"/>
           <w:lang w:val="ru-RU"/>
         </w:rPr>
-        <w:t>применить алгоритм», первая загружает граф из файла и отображает его на холсте, вторая отображает на холсте минимальное остовное дерево графа.</w:t>
-      </w:r>
-    </w:p>
-    <w:p>
-      <w:pPr>
-        <w:pStyle w:val="TextBody"/>
-        <w:widowControl/>
-        <w:bidi w:val="0"/>
-        <w:spacing w:lineRule="auto" w:line="360"/>
-        <w:jc w:val="both"/>
-        <w:rPr>
-          <w:rFonts w:ascii="Times New Roman" w:hAnsi="Times New Roman"/>
-          <w:b w:val="false"/>
+        <w:t xml:space="preserve">первое планируется сделать достаточно быстро, чтобы сразу можно было легче начать реализовывать </w:t>
+      </w:r>
+      <w:r>
+        <w:rPr>
+          <w:rStyle w:val="Style13"/>
+          <w:rFonts w:cs="Times New Roman" w:ascii="Times New Roman" w:hAnsi="Times New Roman"/>
           <w:b w:val="false"/>
           <w:bCs w:val="false"/>
           <w:sz w:val="28"/>
           <w:szCs w:val="28"/>
           <w:lang w:val="en-US"/>
         </w:rPr>
-      </w:pPr>
-      <w:r>
-        <w:rPr>
-          <w:rStyle w:val="Style13"/>
-          <w:rFonts w:cs="Times New Roman" w:ascii="Times New Roman" w:hAnsi="Times New Roman"/>
+        <w:t>GUI.</w:t>
+      </w:r>
+    </w:p>
+    <w:p>
+      <w:pPr>
+        <w:pStyle w:val="TextBody"/>
+        <w:widowControl/>
+        <w:bidi w:val="0"/>
+        <w:spacing w:lineRule="auto" w:line="360"/>
+        <w:jc w:val="both"/>
+        <w:rPr>
+          <w:rFonts w:ascii="Times New Roman" w:hAnsi="Times New Roman"/>
+          <w:b w:val="false"/>
           <w:b w:val="false"/>
           <w:bCs w:val="false"/>
           <w:sz w:val="28"/>
           <w:szCs w:val="28"/>
+          <w:lang w:val="en-US"/>
+        </w:rPr>
+      </w:pPr>
+      <w:r>
+        <w:rPr>
+          <w:rStyle w:val="Style13"/>
+          <w:rFonts w:cs="Times New Roman" w:ascii="Times New Roman" w:hAnsi="Times New Roman"/>
+          <w:b w:val="false"/>
+          <w:bCs w:val="false"/>
+          <w:sz w:val="28"/>
+          <w:szCs w:val="28"/>
           <w:lang w:val="ru-RU"/>
         </w:rPr>
-        <w:t xml:space="preserve">2. Реализация программы состоит из логики алгоритма и </w:t>
-      </w:r>
-      <w:r>
-        <w:rPr>
-          <w:rStyle w:val="Style13"/>
-          <w:rFonts w:cs="Times New Roman" w:ascii="Times New Roman" w:hAnsi="Times New Roman"/>
+        <w:t>*На логику будет выделено два человека: Корсунов Антон и Самулевич Василий;</w:t>
+      </w:r>
+    </w:p>
+    <w:p>
+      <w:pPr>
+        <w:pStyle w:val="TextBody"/>
+        <w:widowControl/>
+        <w:bidi w:val="0"/>
+        <w:spacing w:lineRule="auto" w:line="360" w:before="0" w:after="283"/>
+        <w:jc w:val="both"/>
+        <w:rPr>
+          <w:rFonts w:ascii="Times New Roman" w:hAnsi="Times New Roman"/>
+          <w:b w:val="false"/>
           <w:b w:val="false"/>
           <w:bCs w:val="false"/>
           <w:sz w:val="28"/>
           <w:szCs w:val="28"/>
           <w:lang w:val="en-US"/>
         </w:rPr>
-        <w:t xml:space="preserve">GUI, </w:t>
-      </w:r>
+      </w:pPr>
       <w:r>
         <w:rPr>
           <w:rStyle w:val="Style13"/>
@@ -1848,7 +1772,7 @@
           <w:szCs w:val="28"/>
           <w:lang w:val="ru-RU"/>
         </w:rPr>
-        <w:t xml:space="preserve">первое планируется сделать достаточно быстро, чтобы сразу можно было легче начать реализовывать </w:t>
+        <w:t xml:space="preserve">*На </w:t>
       </w:r>
       <w:r>
         <w:rPr>
@@ -1860,115 +1784,19 @@
           <w:szCs w:val="28"/>
           <w:lang w:val="en-US"/>
         </w:rPr>
-        <w:t>GUI.</w:t>
-      </w:r>
-    </w:p>
-    <w:p>
-      <w:pPr>
-        <w:pStyle w:val="TextBody"/>
-        <w:widowControl/>
-        <w:bidi w:val="0"/>
-        <w:spacing w:lineRule="auto" w:line="360"/>
-        <w:jc w:val="both"/>
-        <w:rPr>
-          <w:rFonts w:ascii="Times New Roman" w:hAnsi="Times New Roman"/>
-          <w:b w:val="false"/>
+        <w:t xml:space="preserve">GUI </w:t>
+      </w:r>
+      <w:r>
+        <w:rPr>
+          <w:rStyle w:val="Style13"/>
+          <w:rFonts w:cs="Times New Roman" w:ascii="Times New Roman" w:hAnsi="Times New Roman"/>
           <w:b w:val="false"/>
           <w:bCs w:val="false"/>
           <w:sz w:val="28"/>
           <w:szCs w:val="28"/>
-          <w:lang w:val="en-US"/>
-        </w:rPr>
-      </w:pPr>
-      <w:r>
-        <w:rPr>
-          <w:rStyle w:val="Style13"/>
-          <w:rFonts w:cs="Times New Roman" w:ascii="Times New Roman" w:hAnsi="Times New Roman"/>
-          <w:b w:val="false"/>
-          <w:bCs w:val="false"/>
-          <w:sz w:val="28"/>
-          <w:szCs w:val="28"/>
           <w:lang w:val="ru-RU"/>
         </w:rPr>
-        <w:t>*На логику будет выделено два человека: Корсунов Антон и Самулевич Василий;</w:t>
-      </w:r>
-    </w:p>
-    <w:p>
-      <w:pPr>
-        <w:pStyle w:val="TextBody"/>
-        <w:widowControl/>
-        <w:bidi w:val="0"/>
-        <w:spacing w:lineRule="auto" w:line="360" w:before="0" w:after="283"/>
-        <w:jc w:val="both"/>
-        <w:rPr>
-          <w:rFonts w:ascii="Times New Roman" w:hAnsi="Times New Roman"/>
-          <w:b w:val="false"/>
-          <w:b w:val="false"/>
-          <w:bCs w:val="false"/>
-          <w:sz w:val="28"/>
-          <w:szCs w:val="28"/>
-          <w:lang w:val="en-US"/>
-        </w:rPr>
-      </w:pPr>
-      <w:r>
-        <w:rPr>
-          <w:rStyle w:val="Style13"/>
-          <w:rFonts w:cs="Times New Roman" w:ascii="Times New Roman" w:hAnsi="Times New Roman"/>
-          <w:b w:val="false"/>
-          <w:bCs w:val="false"/>
-          <w:sz w:val="28"/>
-          <w:szCs w:val="28"/>
-          <w:lang w:val="ru-RU"/>
-        </w:rPr>
-        <w:t xml:space="preserve">*На </w:t>
-      </w:r>
-      <w:r>
-        <w:rPr>
-          <w:rStyle w:val="Style13"/>
-          <w:rFonts w:cs="Times New Roman" w:ascii="Times New Roman" w:hAnsi="Times New Roman"/>
-          <w:b w:val="false"/>
-          <w:bCs w:val="false"/>
-          <w:sz w:val="28"/>
-          <w:szCs w:val="28"/>
-          <w:lang w:val="en-US"/>
-        </w:rPr>
-        <w:t xml:space="preserve">GUI </w:t>
-      </w:r>
-      <w:r>
-        <w:rPr>
-          <w:rStyle w:val="Style13"/>
-          <w:rFonts w:cs="Times New Roman" w:ascii="Times New Roman" w:hAnsi="Times New Roman"/>
-          <w:b w:val="false"/>
-          <w:bCs w:val="false"/>
-          <w:sz w:val="28"/>
-          <w:szCs w:val="28"/>
-          <w:lang w:val="ru-RU"/>
-        </w:rPr>
-        <w:t xml:space="preserve">будет выделен один человек — </w:t>
-      </w:r>
-      <w:r>
-        <w:rPr>
-          <w:rStyle w:val="Style13"/>
-          <w:rFonts w:cs="Times New Roman" w:ascii="Times New Roman" w:hAnsi="Times New Roman"/>
-          <w:b w:val="false"/>
-          <w:bCs w:val="false"/>
-          <w:sz w:val="28"/>
-          <w:szCs w:val="28"/>
-          <w:lang w:val="ru-RU"/>
-        </w:rPr>
-        <w:t>Сабанов Петр</w:t>
-      </w:r>
-      <w:r>
-        <w:rPr>
-          <w:rStyle w:val="Style13"/>
-          <w:rFonts w:cs="Times New Roman" w:ascii="Times New Roman" w:hAnsi="Times New Roman"/>
-          <w:b w:val="false"/>
-          <w:bCs w:val="false"/>
-          <w:sz w:val="28"/>
-          <w:szCs w:val="28"/>
-          <w:lang w:val="ru-RU"/>
-        </w:rPr>
-        <w:t>, к которому присоединятся остальные члены бригады (после реализации первой части алгоритма);</w:t>
+        <w:t>будет выделен один человек — Сабанов Петр, к которому присоединятся остальные члены бригады (после реализации первой части алгоритма).</w:t>
       </w:r>
     </w:p>
     <w:sectPr>
@@ -1989,132 +1817,13 @@
   <w:abstractNum w:abstractNumId="1">
     <w:lvl w:ilvl="0">
       <w:start w:val="1"/>
-      <w:numFmt w:val="none"/>
-      <w:suff w:val="nothing"/>
-      <w:lvlText w:val="%1"/>
-      <w:lvlJc w:val="left"/>
-      <w:pPr>
-        <w:tabs>
-          <w:tab w:val="num" w:pos="0"/>
-        </w:tabs>
-        <w:ind w:left="0" w:hanging="0"/>
-      </w:pPr>
-    </w:lvl>
-    <w:lvl w:ilvl="1">
-      <w:start w:val="1"/>
-      <w:numFmt w:val="none"/>
-      <w:suff w:val="nothing"/>
-      <w:lvlText w:val="%2"/>
-      <w:lvlJc w:val="left"/>
-      <w:pPr>
-        <w:tabs>
-          <w:tab w:val="num" w:pos="0"/>
-        </w:tabs>
-        <w:ind w:left="0" w:hanging="0"/>
-      </w:pPr>
-    </w:lvl>
-    <w:lvl w:ilvl="2">
-      <w:start w:val="1"/>
-      <w:numFmt w:val="none"/>
-      <w:suff w:val="nothing"/>
-      <w:lvlText w:val="%3"/>
-      <w:lvlJc w:val="left"/>
-      <w:pPr>
-        <w:tabs>
-          <w:tab w:val="num" w:pos="0"/>
-        </w:tabs>
-        <w:ind w:left="0" w:hanging="0"/>
-      </w:pPr>
-    </w:lvl>
-    <w:lvl w:ilvl="3">
-      <w:start w:val="1"/>
-      <w:numFmt w:val="none"/>
-      <w:suff w:val="nothing"/>
-      <w:lvlText w:val="%4"/>
-      <w:lvlJc w:val="left"/>
-      <w:pPr>
-        <w:tabs>
-          <w:tab w:val="num" w:pos="0"/>
-        </w:tabs>
-        <w:ind w:left="0" w:hanging="0"/>
-      </w:pPr>
-    </w:lvl>
-    <w:lvl w:ilvl="4">
-      <w:start w:val="1"/>
-      <w:numFmt w:val="none"/>
-      <w:suff w:val="nothing"/>
-      <w:lvlText w:val="%5"/>
-      <w:lvlJc w:val="left"/>
-      <w:pPr>
-        <w:tabs>
-          <w:tab w:val="num" w:pos="0"/>
-        </w:tabs>
-        <w:ind w:left="0" w:hanging="0"/>
-      </w:pPr>
-    </w:lvl>
-    <w:lvl w:ilvl="5">
-      <w:start w:val="1"/>
-      <w:numFmt w:val="none"/>
-      <w:suff w:val="nothing"/>
-      <w:lvlText w:val="%6"/>
-      <w:lvlJc w:val="left"/>
-      <w:pPr>
-        <w:tabs>
-          <w:tab w:val="num" w:pos="0"/>
-        </w:tabs>
-        <w:ind w:left="0" w:hanging="0"/>
-      </w:pPr>
-    </w:lvl>
-    <w:lvl w:ilvl="6">
-      <w:start w:val="1"/>
-      <w:numFmt w:val="none"/>
-      <w:suff w:val="nothing"/>
-      <w:lvlText w:val="%7"/>
-      <w:lvlJc w:val="left"/>
-      <w:pPr>
-        <w:tabs>
-          <w:tab w:val="num" w:pos="0"/>
-        </w:tabs>
-        <w:ind w:left="0" w:hanging="0"/>
-      </w:pPr>
-    </w:lvl>
-    <w:lvl w:ilvl="7">
-      <w:start w:val="1"/>
-      <w:numFmt w:val="none"/>
-      <w:suff w:val="nothing"/>
-      <w:lvlText w:val="%8"/>
-      <w:lvlJc w:val="left"/>
-      <w:pPr>
-        <w:tabs>
-          <w:tab w:val="num" w:pos="0"/>
-        </w:tabs>
-        <w:ind w:left="0" w:hanging="0"/>
-      </w:pPr>
-    </w:lvl>
-    <w:lvl w:ilvl="8">
-      <w:start w:val="1"/>
-      <w:numFmt w:val="none"/>
-      <w:suff w:val="nothing"/>
-      <w:lvlText w:val="%9"/>
-      <w:lvlJc w:val="left"/>
-      <w:pPr>
-        <w:tabs>
-          <w:tab w:val="num" w:pos="0"/>
-        </w:tabs>
-        <w:ind w:left="0" w:hanging="0"/>
-      </w:pPr>
-    </w:lvl>
-  </w:abstractNum>
-  <w:abstractNum w:abstractNumId="2">
-    <w:lvl w:ilvl="0">
-      <w:start w:val="1"/>
       <w:numFmt w:val="decimal"/>
       <w:suff w:val="nothing"/>
       <w:lvlText w:val="%1."/>
       <w:lvlJc w:val="left"/>
       <w:pPr>
         <w:tabs>
-          <w:tab w:val="num" w:pos="707"/>
+          <w:tab w:val="num" w:pos="0"/>
         </w:tabs>
         <w:ind w:left="707" w:hanging="0"/>
       </w:pPr>
@@ -2223,6 +1932,125 @@
         <w:ind w:left="6363" w:hanging="283"/>
       </w:pPr>
       <w:rPr/>
+    </w:lvl>
+  </w:abstractNum>
+  <w:abstractNum w:abstractNumId="2">
+    <w:lvl w:ilvl="0">
+      <w:start w:val="1"/>
+      <w:numFmt w:val="none"/>
+      <w:suff w:val="nothing"/>
+      <w:lvlText w:val=""/>
+      <w:lvlJc w:val="left"/>
+      <w:pPr>
+        <w:tabs>
+          <w:tab w:val="num" w:pos="0"/>
+        </w:tabs>
+        <w:ind w:left="0" w:hanging="0"/>
+      </w:pPr>
+    </w:lvl>
+    <w:lvl w:ilvl="1">
+      <w:start w:val="1"/>
+      <w:numFmt w:val="none"/>
+      <w:suff w:val="nothing"/>
+      <w:lvlText w:val=""/>
+      <w:lvlJc w:val="left"/>
+      <w:pPr>
+        <w:tabs>
+          <w:tab w:val="num" w:pos="0"/>
+        </w:tabs>
+        <w:ind w:left="0" w:hanging="0"/>
+      </w:pPr>
+    </w:lvl>
+    <w:lvl w:ilvl="2">
+      <w:start w:val="1"/>
+      <w:numFmt w:val="none"/>
+      <w:suff w:val="nothing"/>
+      <w:lvlText w:val=""/>
+      <w:lvlJc w:val="left"/>
+      <w:pPr>
+        <w:tabs>
+          <w:tab w:val="num" w:pos="0"/>
+        </w:tabs>
+        <w:ind w:left="0" w:hanging="0"/>
+      </w:pPr>
+    </w:lvl>
+    <w:lvl w:ilvl="3">
+      <w:start w:val="1"/>
+      <w:numFmt w:val="none"/>
+      <w:suff w:val="nothing"/>
+      <w:lvlText w:val=""/>
+      <w:lvlJc w:val="left"/>
+      <w:pPr>
+        <w:tabs>
+          <w:tab w:val="num" w:pos="0"/>
+        </w:tabs>
+        <w:ind w:left="0" w:hanging="0"/>
+      </w:pPr>
+    </w:lvl>
+    <w:lvl w:ilvl="4">
+      <w:start w:val="1"/>
+      <w:numFmt w:val="none"/>
+      <w:suff w:val="nothing"/>
+      <w:lvlText w:val=""/>
+      <w:lvlJc w:val="left"/>
+      <w:pPr>
+        <w:tabs>
+          <w:tab w:val="num" w:pos="0"/>
+        </w:tabs>
+        <w:ind w:left="0" w:hanging="0"/>
+      </w:pPr>
+    </w:lvl>
+    <w:lvl w:ilvl="5">
+      <w:start w:val="1"/>
+      <w:numFmt w:val="none"/>
+      <w:suff w:val="nothing"/>
+      <w:lvlText w:val=""/>
+      <w:lvlJc w:val="left"/>
+      <w:pPr>
+        <w:tabs>
+          <w:tab w:val="num" w:pos="0"/>
+        </w:tabs>
+        <w:ind w:left="0" w:hanging="0"/>
+      </w:pPr>
+    </w:lvl>
+    <w:lvl w:ilvl="6">
+      <w:start w:val="1"/>
+      <w:numFmt w:val="none"/>
+      <w:suff w:val="nothing"/>
+      <w:lvlText w:val=""/>
+      <w:lvlJc w:val="left"/>
+      <w:pPr>
+        <w:tabs>
+          <w:tab w:val="num" w:pos="0"/>
+        </w:tabs>
+        <w:ind w:left="0" w:hanging="0"/>
+      </w:pPr>
+    </w:lvl>
+    <w:lvl w:ilvl="7">
+      <w:start w:val="1"/>
+      <w:numFmt w:val="none"/>
+      <w:suff w:val="nothing"/>
+      <w:lvlText w:val=""/>
+      <w:lvlJc w:val="left"/>
+      <w:pPr>
+        <w:tabs>
+          <w:tab w:val="num" w:pos="0"/>
+        </w:tabs>
+        <w:ind w:left="0" w:hanging="0"/>
+      </w:pPr>
+    </w:lvl>
+    <w:lvl w:ilvl="8">
+      <w:start w:val="1"/>
+      <w:numFmt w:val="none"/>
+      <w:suff w:val="nothing"/>
+      <w:lvlText w:val=""/>
+      <w:lvlJc w:val="left"/>
+      <w:pPr>
+        <w:tabs>
+          <w:tab w:val="num" w:pos="0"/>
+        </w:tabs>
+        <w:ind w:left="0" w:hanging="0"/>
+      </w:pPr>
     </w:lvl>
   </w:abstractNum>
   <w:num w:numId="1">
@@ -2257,14 +2085,16 @@
     <w:qFormat/>
     <w:pPr>
       <w:widowControl w:val="false"/>
-      <w:kinsoku w:val="true"/>
-      <w:overflowPunct w:val="true"/>
-      <w:autoSpaceDE w:val="true"/>
+      <w:suppressAutoHyphens w:val="true"/>
+      <w:overflowPunct w:val="false"/>
       <w:bidi w:val="0"/>
+      <w:spacing w:before="0" w:after="0"/>
+      <w:jc w:val="left"/>
     </w:pPr>
     <w:rPr>
       <w:rFonts w:ascii="Liberation Serif" w:hAnsi="Liberation Serif" w:eastAsia="Segoe UI" w:cs="Tahoma"/>
       <w:color w:val="000000"/>
+      <w:kern w:val="0"/>
       <w:sz w:val="24"/>
       <w:szCs w:val="24"/>
       <w:lang w:val="ru-RU" w:eastAsia="zh-CN" w:bidi="hi-IN"/>
@@ -2340,5 +2170,37 @@
     </w:pPr>
     <w:rPr/>
   </w:style>
+  <w:style w:type="paragraph" w:styleId="List">
+    <w:name w:val="List"/>
+    <w:basedOn w:val="TextBody"/>
+    <w:pPr/>
+    <w:rPr/>
+  </w:style>
+  <w:style w:type="paragraph" w:styleId="Caption">
+    <w:name w:val="Caption"/>
+    <w:basedOn w:val="Normal"/>
+    <w:qFormat/>
+    <w:pPr>
+      <w:suppressLineNumbers/>
+      <w:spacing w:before="120" w:after="120"/>
+    </w:pPr>
+    <w:rPr>
+      <w:i/>
+      <w:iCs/>
+      <w:sz w:val="24"/>
+      <w:szCs w:val="24"/>
+    </w:rPr>
+  </w:style>
+  <w:style w:type="paragraph" w:styleId="Index">
+    <w:name w:val="Index"/>
+    <w:basedOn w:val="Normal"/>
+    <w:qFormat/>
+    <w:pPr>
+      <w:suppressLineNumbers/>
+    </w:pPr>
+    <w:rPr>
+      <w:lang w:val="zxx" w:eastAsia="zxx" w:bidi="zxx"/>
+    </w:rPr>
+  </w:style>
 </w:styles>
 </file>
</xml_diff>